<commit_message>
Finished with the article from the intro
</commit_message>
<xml_diff>
--- a/Intro to Cybersecurity.docx
+++ b/Intro to Cybersecurity.docx
@@ -72,7 +72,7 @@
     </w:p>
     <w:p>
       <w:pPr>
-        <w:pStyle w:val="ListParagraph"/>
+        <w:pStyle w:val="Prrafodelista"/>
         <w:numPr>
           <w:ilvl w:val="0"/>
           <w:numId w:val="1"/>
@@ -108,6 +108,60 @@
         <w:t>man interaction.</w:t>
       </w:r>
     </w:p>
+    <w:p>
+      <w:pPr>
+        <w:rPr>
+          <w:lang w:val="en-US"/>
+        </w:rPr>
+      </w:pPr>
+    </w:p>
+    <w:p>
+      <w:pPr>
+        <w:rPr>
+          <w:lang w:val="en-US"/>
+        </w:rPr>
+      </w:pPr>
+      <w:r>
+        <w:rPr>
+          <w:lang w:val="en-US"/>
+        </w:rPr>
+        <w:drawing>
+          <wp:inline distT="0" distB="0" distL="0" distR="0" wp14:anchorId="16FA5BFF" wp14:editId="382C9711">
+            <wp:extent cx="5943600" cy="4311650"/>
+            <wp:effectExtent l="0" t="0" r="0" b="0"/>
+            <wp:docPr id="160484572" name="Imagen 1" descr="Interfaz de usuario gráfica, Aplicación&#10;&#10;Descripción generada automáticamente"/>
+            <wp:cNvGraphicFramePr>
+              <a:graphicFrameLocks xmlns:a="http://schemas.openxmlformats.org/drawingml/2006/main" noChangeAspect="1"/>
+            </wp:cNvGraphicFramePr>
+            <a:graphic xmlns:a="http://schemas.openxmlformats.org/drawingml/2006/main">
+              <a:graphicData uri="http://schemas.openxmlformats.org/drawingml/2006/picture">
+                <pic:pic xmlns:pic="http://schemas.openxmlformats.org/drawingml/2006/picture">
+                  <pic:nvPicPr>
+                    <pic:cNvPr id="160484572" name="Imagen 1" descr="Interfaz de usuario gráfica, Aplicación&#10;&#10;Descripción generada automáticamente"/>
+                    <pic:cNvPicPr/>
+                  </pic:nvPicPr>
+                  <pic:blipFill>
+                    <a:blip r:embed="rId5"/>
+                    <a:stretch>
+                      <a:fillRect/>
+                    </a:stretch>
+                  </pic:blipFill>
+                  <pic:spPr>
+                    <a:xfrm>
+                      <a:off x="0" y="0"/>
+                      <a:ext cx="5943600" cy="4311650"/>
+                    </a:xfrm>
+                    <a:prstGeom prst="rect">
+                      <a:avLst/>
+                    </a:prstGeom>
+                  </pic:spPr>
+                </pic:pic>
+              </a:graphicData>
+            </a:graphic>
+          </wp:inline>
+        </w:drawing>
+      </w:r>
+    </w:p>
     <w:p/>
     <w:p>
       <w:pPr>
@@ -197,7 +251,7 @@
     </w:p>
     <w:p>
       <w:pPr>
-        <w:pStyle w:val="ListParagraph"/>
+        <w:pStyle w:val="Prrafodelista"/>
         <w:numPr>
           <w:ilvl w:val="0"/>
           <w:numId w:val="1"/>
@@ -251,7 +305,7 @@
     </w:p>
     <w:p>
       <w:pPr>
-        <w:pStyle w:val="ListParagraph"/>
+        <w:pStyle w:val="Prrafodelista"/>
         <w:numPr>
           <w:ilvl w:val="0"/>
           <w:numId w:val="1"/>
@@ -347,6 +401,67 @@
         <w:rPr>
           <w:b/>
           <w:bCs/>
+          <w:lang w:val="en-US"/>
+        </w:rPr>
+      </w:pPr>
+      <w:r>
+        <w:rPr>
+          <w:b/>
+          <w:bCs/>
+          <w:lang w:val="en-US"/>
+        </w:rPr>
+        <w:lastRenderedPageBreak/>
+        <w:drawing>
+          <wp:inline distT="0" distB="0" distL="0" distR="0" wp14:anchorId="59050BBD" wp14:editId="31A034DE">
+            <wp:extent cx="5113463" cy="4496190"/>
+            <wp:effectExtent l="0" t="0" r="0" b="0"/>
+            <wp:docPr id="466443893" name="Imagen 1" descr="Interfaz de usuario gráfica, Aplicación&#10;&#10;Descripción generada automáticamente"/>
+            <wp:cNvGraphicFramePr>
+              <a:graphicFrameLocks xmlns:a="http://schemas.openxmlformats.org/drawingml/2006/main" noChangeAspect="1"/>
+            </wp:cNvGraphicFramePr>
+            <a:graphic xmlns:a="http://schemas.openxmlformats.org/drawingml/2006/main">
+              <a:graphicData uri="http://schemas.openxmlformats.org/drawingml/2006/picture">
+                <pic:pic xmlns:pic="http://schemas.openxmlformats.org/drawingml/2006/picture">
+                  <pic:nvPicPr>
+                    <pic:cNvPr id="466443893" name="Imagen 1" descr="Interfaz de usuario gráfica, Aplicación&#10;&#10;Descripción generada automáticamente"/>
+                    <pic:cNvPicPr/>
+                  </pic:nvPicPr>
+                  <pic:blipFill>
+                    <a:blip r:embed="rId6"/>
+                    <a:stretch>
+                      <a:fillRect/>
+                    </a:stretch>
+                  </pic:blipFill>
+                  <pic:spPr>
+                    <a:xfrm>
+                      <a:off x="0" y="0"/>
+                      <a:ext cx="5113463" cy="4496190"/>
+                    </a:xfrm>
+                    <a:prstGeom prst="rect">
+                      <a:avLst/>
+                    </a:prstGeom>
+                  </pic:spPr>
+                </pic:pic>
+              </a:graphicData>
+            </a:graphic>
+          </wp:inline>
+        </w:drawing>
+      </w:r>
+    </w:p>
+    <w:p>
+      <w:pPr>
+        <w:rPr>
+          <w:b/>
+          <w:bCs/>
+          <w:lang w:val="en-US"/>
+        </w:rPr>
+      </w:pPr>
+    </w:p>
+    <w:p>
+      <w:pPr>
+        <w:rPr>
+          <w:b/>
+          <w:bCs/>
           <w:u w:val="single"/>
           <w:lang w:val="en-US"/>
         </w:rPr>
@@ -393,7 +508,7 @@
     </w:p>
     <w:p>
       <w:pPr>
-        <w:pStyle w:val="ListParagraph"/>
+        <w:pStyle w:val="Prrafodelista"/>
         <w:numPr>
           <w:ilvl w:val="0"/>
           <w:numId w:val="2"/>
@@ -411,7 +526,7 @@
     </w:p>
     <w:p>
       <w:pPr>
-        <w:pStyle w:val="ListParagraph"/>
+        <w:pStyle w:val="Prrafodelista"/>
         <w:numPr>
           <w:ilvl w:val="0"/>
           <w:numId w:val="2"/>
@@ -420,20 +535,1397 @@
           <w:lang w:val="en-US"/>
         </w:rPr>
       </w:pPr>
-    </w:p>
-    <w:p>
-      <w:pPr>
-        <w:rPr>
-          <w:lang w:val="en-US"/>
-        </w:rPr>
-      </w:pPr>
-    </w:p>
-    <w:p>
-      <w:pPr>
-        <w:rPr>
-          <w:lang w:val="en-US"/>
-        </w:rPr>
-      </w:pPr>
+      <w:r>
+        <w:rPr>
+          <w:lang w:val="en-US"/>
+        </w:rPr>
+        <w:t>Attach it to a phishing email.</w:t>
+      </w:r>
+    </w:p>
+    <w:p>
+      <w:pPr>
+        <w:pStyle w:val="Prrafodelista"/>
+        <w:numPr>
+          <w:ilvl w:val="0"/>
+          <w:numId w:val="2"/>
+        </w:numPr>
+        <w:rPr>
+          <w:lang w:val="en-US"/>
+        </w:rPr>
+      </w:pPr>
+      <w:r>
+        <w:rPr>
+          <w:lang w:val="en-US"/>
+        </w:rPr>
+        <w:t xml:space="preserve">Social engineer a user into downloading and opening it, executing the malicious </w:t>
+      </w:r>
+      <w:proofErr w:type="gramStart"/>
+      <w:r>
+        <w:rPr>
+          <w:lang w:val="en-US"/>
+        </w:rPr>
+        <w:t>code</w:t>
+      </w:r>
+      <w:proofErr w:type="gramEnd"/>
+    </w:p>
+    <w:p>
+      <w:pPr>
+        <w:rPr>
+          <w:lang w:val="en-US"/>
+        </w:rPr>
+      </w:pPr>
+    </w:p>
+    <w:p>
+      <w:pPr>
+        <w:rPr>
+          <w:lang w:val="en-US"/>
+        </w:rPr>
+      </w:pPr>
+      <w:r>
+        <w:rPr>
+          <w:lang w:val="en-US"/>
+        </w:rPr>
+        <w:t>Often, this malicious code contains the functionality to further spread the virus by sending more phis</w:t>
+      </w:r>
+      <w:r>
+        <w:rPr>
+          <w:lang w:val="en-US"/>
+        </w:rPr>
+        <w:t xml:space="preserve">hing emails to the user’s contacts. </w:t>
+      </w:r>
+    </w:p>
+    <w:p>
+      <w:pPr>
+        <w:rPr>
+          <w:lang w:val="en-US"/>
+        </w:rPr>
+      </w:pPr>
+    </w:p>
+    <w:p>
+      <w:pPr>
+        <w:rPr>
+          <w:lang w:val="en-US"/>
+        </w:rPr>
+      </w:pPr>
+      <w:r>
+        <w:rPr>
+          <w:lang w:val="en-US"/>
+        </w:rPr>
+        <w:lastRenderedPageBreak/>
+        <w:drawing>
+          <wp:inline distT="0" distB="0" distL="0" distR="0" wp14:anchorId="7F4C9E62" wp14:editId="45CEE6FA">
+            <wp:extent cx="5943600" cy="4340860"/>
+            <wp:effectExtent l="0" t="0" r="0" b="2540"/>
+            <wp:docPr id="1229678779" name="Imagen 1" descr="Interfaz de usuario gráfica, Aplicación&#10;&#10;Descripción generada automáticamente"/>
+            <wp:cNvGraphicFramePr>
+              <a:graphicFrameLocks xmlns:a="http://schemas.openxmlformats.org/drawingml/2006/main" noChangeAspect="1"/>
+            </wp:cNvGraphicFramePr>
+            <a:graphic xmlns:a="http://schemas.openxmlformats.org/drawingml/2006/main">
+              <a:graphicData uri="http://schemas.openxmlformats.org/drawingml/2006/picture">
+                <pic:pic xmlns:pic="http://schemas.openxmlformats.org/drawingml/2006/picture">
+                  <pic:nvPicPr>
+                    <pic:cNvPr id="1229678779" name="Imagen 1" descr="Interfaz de usuario gráfica, Aplicación&#10;&#10;Descripción generada automáticamente"/>
+                    <pic:cNvPicPr/>
+                  </pic:nvPicPr>
+                  <pic:blipFill>
+                    <a:blip r:embed="rId7"/>
+                    <a:stretch>
+                      <a:fillRect/>
+                    </a:stretch>
+                  </pic:blipFill>
+                  <pic:spPr>
+                    <a:xfrm>
+                      <a:off x="0" y="0"/>
+                      <a:ext cx="5943600" cy="4340860"/>
+                    </a:xfrm>
+                    <a:prstGeom prst="rect">
+                      <a:avLst/>
+                    </a:prstGeom>
+                  </pic:spPr>
+                </pic:pic>
+              </a:graphicData>
+            </a:graphic>
+          </wp:inline>
+        </w:drawing>
+      </w:r>
+    </w:p>
+    <w:p>
+      <w:pPr>
+        <w:rPr>
+          <w:lang w:val="en-US"/>
+        </w:rPr>
+      </w:pPr>
+    </w:p>
+    <w:p>
+      <w:pPr>
+        <w:rPr>
+          <w:b/>
+          <w:bCs/>
+          <w:lang w:val="en-US"/>
+        </w:rPr>
+      </w:pPr>
+    </w:p>
+    <w:p>
+      <w:pPr>
+        <w:rPr>
+          <w:b/>
+          <w:bCs/>
+          <w:u w:val="single"/>
+          <w:lang w:val="en-US"/>
+        </w:rPr>
+      </w:pPr>
+      <w:r>
+        <w:rPr>
+          <w:b/>
+          <w:bCs/>
+          <w:u w:val="single"/>
+          <w:lang w:val="en-US"/>
+        </w:rPr>
+        <w:t>Email Spoofing</w:t>
+      </w:r>
+    </w:p>
+    <w:p>
+      <w:pPr>
+        <w:rPr>
+          <w:b/>
+          <w:bCs/>
+          <w:lang w:val="en-US"/>
+        </w:rPr>
+      </w:pPr>
+    </w:p>
+    <w:p>
+      <w:pPr>
+        <w:rPr>
+          <w:lang w:val="en-US"/>
+        </w:rPr>
+      </w:pPr>
+      <w:r>
+        <w:rPr>
+          <w:lang w:val="en-US"/>
+        </w:rPr>
+        <w:t xml:space="preserve">Email Spoofing refers to when an attacker falsifies their email headers to make it appear as though the email is coming from someone else. </w:t>
+      </w:r>
+    </w:p>
+    <w:p>
+      <w:pPr>
+        <w:rPr>
+          <w:lang w:val="en-US"/>
+        </w:rPr>
+      </w:pPr>
+    </w:p>
+    <w:p>
+      <w:pPr>
+        <w:rPr>
+          <w:lang w:val="en-US"/>
+        </w:rPr>
+      </w:pPr>
+      <w:r>
+        <w:rPr>
+          <w:lang w:val="en-US"/>
+        </w:rPr>
+        <w:t xml:space="preserve">When you typically send an email, the “from” field is automatically filled out. </w:t>
+      </w:r>
+      <w:r>
+        <w:rPr>
+          <w:lang w:val="en-US"/>
+        </w:rPr>
+        <w:t xml:space="preserve">However, you can also send emails with simple scripts. </w:t>
+      </w:r>
+    </w:p>
+    <w:p>
+      <w:pPr>
+        <w:rPr>
+          <w:lang w:val="en-US"/>
+        </w:rPr>
+      </w:pPr>
+    </w:p>
+    <w:p>
+      <w:pPr>
+        <w:rPr>
+          <w:lang w:val="en-US"/>
+        </w:rPr>
+      </w:pPr>
+      <w:r>
+        <w:rPr>
+          <w:lang w:val="en-US"/>
+        </w:rPr>
+        <w:t xml:space="preserve">When you write and send an email using a programming script, you can configure the email headers to be whatever you want – meaning that an attacker can </w:t>
+      </w:r>
+      <w:proofErr w:type="spellStart"/>
+      <w:r>
+        <w:rPr>
+          <w:lang w:val="en-US"/>
+        </w:rPr>
+        <w:t>pu</w:t>
+      </w:r>
+      <w:proofErr w:type="spellEnd"/>
+      <w:r>
+        <w:rPr>
+          <w:lang w:val="en-US"/>
+        </w:rPr>
+        <w:t xml:space="preserve"> any email as the “sender”, </w:t>
+      </w:r>
+      <w:r>
+        <w:rPr>
+          <w:lang w:val="en-US"/>
+        </w:rPr>
+        <w:t xml:space="preserve">even yours. </w:t>
+      </w:r>
+      <w:r>
+        <w:rPr>
+          <w:lang w:val="en-US"/>
+        </w:rPr>
+        <w:t>To</w:t>
+      </w:r>
+      <w:r>
+        <w:rPr>
+          <w:lang w:val="en-US"/>
+        </w:rPr>
+        <w:t xml:space="preserve"> really see what is going on in an email, you can download it and open it in a code editor, but mos</w:t>
+      </w:r>
+      <w:r>
+        <w:rPr>
+          <w:lang w:val="en-US"/>
+        </w:rPr>
+        <w:t>t</w:t>
+      </w:r>
+      <w:r>
+        <w:rPr>
+          <w:lang w:val="en-US"/>
+        </w:rPr>
+        <w:t xml:space="preserve"> email providers allow you to see the email headers form within your email. </w:t>
+      </w:r>
+      <w:r>
+        <w:rPr>
+          <w:lang w:val="en-US"/>
+        </w:rPr>
+        <w:t xml:space="preserve">In Gmail, if you open an email of interest, click on the three vertical dots in the upper right-hand corner, and click on “show original”, you can see the email headers. </w:t>
+      </w:r>
+    </w:p>
+    <w:p>
+      <w:pPr>
+        <w:rPr>
+          <w:lang w:val="en-US"/>
+        </w:rPr>
+      </w:pPr>
+    </w:p>
+    <w:p>
+      <w:pPr>
+        <w:jc w:val="center"/>
+        <w:rPr>
+          <w:lang w:val="en-US"/>
+        </w:rPr>
+      </w:pPr>
+      <w:r>
+        <w:rPr>
+          <w:lang w:val="en-US"/>
+        </w:rPr>
+        <w:lastRenderedPageBreak/>
+        <w:drawing>
+          <wp:inline distT="0" distB="0" distL="0" distR="0" wp14:anchorId="2D0AA6C4" wp14:editId="0CAC74B0">
+            <wp:extent cx="3261643" cy="4359018"/>
+            <wp:effectExtent l="0" t="0" r="0" b="3810"/>
+            <wp:docPr id="1217631267" name="Imagen 1" descr="Interfaz de usuario gráfica, Aplicación&#10;&#10;Descripción generada automáticamente con confianza media"/>
+            <wp:cNvGraphicFramePr>
+              <a:graphicFrameLocks xmlns:a="http://schemas.openxmlformats.org/drawingml/2006/main" noChangeAspect="1"/>
+            </wp:cNvGraphicFramePr>
+            <a:graphic xmlns:a="http://schemas.openxmlformats.org/drawingml/2006/main">
+              <a:graphicData uri="http://schemas.openxmlformats.org/drawingml/2006/picture">
+                <pic:pic xmlns:pic="http://schemas.openxmlformats.org/drawingml/2006/picture">
+                  <pic:nvPicPr>
+                    <pic:cNvPr id="1217631267" name="Imagen 1" descr="Interfaz de usuario gráfica, Aplicación&#10;&#10;Descripción generada automáticamente con confianza media"/>
+                    <pic:cNvPicPr/>
+                  </pic:nvPicPr>
+                  <pic:blipFill>
+                    <a:blip r:embed="rId8"/>
+                    <a:stretch>
+                      <a:fillRect/>
+                    </a:stretch>
+                  </pic:blipFill>
+                  <pic:spPr>
+                    <a:xfrm>
+                      <a:off x="0" y="0"/>
+                      <a:ext cx="3261643" cy="4359018"/>
+                    </a:xfrm>
+                    <a:prstGeom prst="rect">
+                      <a:avLst/>
+                    </a:prstGeom>
+                  </pic:spPr>
+                </pic:pic>
+              </a:graphicData>
+            </a:graphic>
+          </wp:inline>
+        </w:drawing>
+      </w:r>
+    </w:p>
+    <w:p>
+      <w:pPr>
+        <w:jc w:val="center"/>
+        <w:rPr>
+          <w:lang w:val="en-US"/>
+        </w:rPr>
+      </w:pPr>
+    </w:p>
+    <w:p>
+      <w:pPr>
+        <w:rPr>
+          <w:lang w:val="en-US"/>
+        </w:rPr>
+      </w:pPr>
+      <w:r>
+        <w:rPr>
+          <w:lang w:val="en-US"/>
+        </w:rPr>
+        <w:t xml:space="preserve">These email headers provide valuable information that can help detect phishing such as the “return-to” address, sender IP, and whether the email failed any protections such as </w:t>
+      </w:r>
+      <w:r>
+        <w:rPr>
+          <w:b/>
+          <w:bCs/>
+          <w:lang w:val="en-US"/>
+        </w:rPr>
+        <w:t xml:space="preserve">SPF AND DKIM, </w:t>
+      </w:r>
+      <w:r>
+        <w:rPr>
+          <w:lang w:val="en-US"/>
+        </w:rPr>
+        <w:t xml:space="preserve">which help to fight spoofing (they are the reasons emails are automatically </w:t>
+      </w:r>
+      <w:proofErr w:type="spellStart"/>
+      <w:r>
+        <w:rPr>
+          <w:lang w:val="en-US"/>
+        </w:rPr>
+        <w:t>ent</w:t>
+      </w:r>
+      <w:proofErr w:type="spellEnd"/>
+      <w:r>
+        <w:rPr>
+          <w:lang w:val="en-US"/>
+        </w:rPr>
+        <w:t xml:space="preserve"> to your spam folder). </w:t>
+      </w:r>
+    </w:p>
+    <w:p>
+      <w:pPr>
+        <w:rPr>
+          <w:lang w:val="en-US"/>
+        </w:rPr>
+      </w:pPr>
+    </w:p>
+    <w:p>
+      <w:pPr>
+        <w:rPr>
+          <w:lang w:val="en-US"/>
+        </w:rPr>
+      </w:pPr>
+      <w:r>
+        <w:rPr>
+          <w:lang w:val="en-US"/>
+        </w:rPr>
+        <w:t xml:space="preserve">More on email spoofing - </w:t>
+      </w:r>
+      <w:r>
+        <w:rPr>
+          <w:lang w:val="en-US"/>
+        </w:rPr>
+        <w:t xml:space="preserve">&gt; </w:t>
+      </w:r>
+      <w:hyperlink r:id="rId9" w:history="1">
+        <w:r>
+          <w:rPr>
+            <w:rStyle w:val="Hipervnculo"/>
+            <w:lang w:val="en-US"/>
+          </w:rPr>
+          <w:t>https://www.proofpoint.com/us/threat-reference/email-spoofing</w:t>
+        </w:r>
+      </w:hyperlink>
+    </w:p>
+    <w:p>
+      <w:pPr>
+        <w:rPr>
+          <w:lang w:val="en-US"/>
+        </w:rPr>
+      </w:pPr>
+    </w:p>
+    <w:p>
+      <w:pPr>
+        <w:rPr>
+          <w:lang w:val="en-US"/>
+        </w:rPr>
+      </w:pPr>
+    </w:p>
+    <w:p>
+      <w:pPr>
+        <w:rPr>
+          <w:lang w:val="en-US"/>
+        </w:rPr>
+      </w:pPr>
+    </w:p>
+    <w:p>
+      <w:pPr>
+        <w:rPr>
+          <w:lang w:val="en-US"/>
+        </w:rPr>
+      </w:pPr>
+    </w:p>
+    <w:p>
+      <w:pPr>
+        <w:rPr>
+          <w:lang w:val="en-US"/>
+        </w:rPr>
+      </w:pPr>
+      <w:r>
+        <w:rPr>
+          <w:lang w:val="en-US"/>
+        </w:rPr>
+        <w:lastRenderedPageBreak/>
+        <w:drawing>
+          <wp:inline distT="0" distB="0" distL="0" distR="0" wp14:anchorId="2F2CD0BE" wp14:editId="6F5ADB9C">
+            <wp:extent cx="5943600" cy="2652395"/>
+            <wp:effectExtent l="0" t="0" r="0" b="0"/>
+            <wp:docPr id="957291872" name="Imagen 1"/>
+            <wp:cNvGraphicFramePr>
+              <a:graphicFrameLocks xmlns:a="http://schemas.openxmlformats.org/drawingml/2006/main" noChangeAspect="1"/>
+            </wp:cNvGraphicFramePr>
+            <a:graphic xmlns:a="http://schemas.openxmlformats.org/drawingml/2006/main">
+              <a:graphicData uri="http://schemas.openxmlformats.org/drawingml/2006/picture">
+                <pic:pic xmlns:pic="http://schemas.openxmlformats.org/drawingml/2006/picture">
+                  <pic:nvPicPr>
+                    <pic:cNvPr id="957291872" name=""/>
+                    <pic:cNvPicPr/>
+                  </pic:nvPicPr>
+                  <pic:blipFill>
+                    <a:blip r:embed="rId10"/>
+                    <a:stretch>
+                      <a:fillRect/>
+                    </a:stretch>
+                  </pic:blipFill>
+                  <pic:spPr>
+                    <a:xfrm>
+                      <a:off x="0" y="0"/>
+                      <a:ext cx="5943600" cy="2652395"/>
+                    </a:xfrm>
+                    <a:prstGeom prst="rect">
+                      <a:avLst/>
+                    </a:prstGeom>
+                  </pic:spPr>
+                </pic:pic>
+              </a:graphicData>
+            </a:graphic>
+          </wp:inline>
+        </w:drawing>
+      </w:r>
+    </w:p>
+    <w:p>
+      <w:pPr>
+        <w:rPr>
+          <w:lang w:val="en-US"/>
+        </w:rPr>
+      </w:pPr>
+    </w:p>
+    <w:p>
+      <w:pPr>
+        <w:rPr>
+          <w:b/>
+          <w:bCs/>
+          <w:lang w:val="en-US"/>
+        </w:rPr>
+      </w:pPr>
+      <w:r>
+        <w:rPr>
+          <w:b/>
+          <w:bCs/>
+          <w:lang w:val="en-US"/>
+        </w:rPr>
+        <w:t>Not Just Emails: Webpages That Steal Your Password</w:t>
+      </w:r>
+    </w:p>
+    <w:p>
+      <w:pPr>
+        <w:rPr>
+          <w:b/>
+          <w:bCs/>
+          <w:lang w:val="en-US"/>
+        </w:rPr>
+      </w:pPr>
+    </w:p>
+    <w:p>
+      <w:pPr>
+        <w:rPr>
+          <w:lang w:val="en-US"/>
+        </w:rPr>
+      </w:pPr>
+      <w:r>
+        <w:rPr>
+          <w:lang w:val="en-US"/>
+        </w:rPr>
+        <w:t xml:space="preserve">Webpages that harvest credentials are especially effective phishing tools. Because these pages often forward victims to a legitimate webpage after stealing their login information, the user never realizes they were phished. These webpages can also encourage you to download malware unknowingly. </w:t>
+      </w:r>
+    </w:p>
+    <w:p>
+      <w:pPr>
+        <w:rPr>
+          <w:lang w:val="en-US"/>
+        </w:rPr>
+      </w:pPr>
+    </w:p>
+    <w:p>
+      <w:pPr>
+        <w:rPr>
+          <w:lang w:val="en-US"/>
+        </w:rPr>
+      </w:pPr>
+      <w:r>
+        <w:rPr>
+          <w:lang w:val="en-US"/>
+        </w:rPr>
+        <w:t xml:space="preserve">If someone were trying to steal </w:t>
+      </w:r>
+      <w:proofErr w:type="spellStart"/>
+      <w:r>
+        <w:rPr>
+          <w:lang w:val="en-US"/>
+        </w:rPr>
+        <w:t>Codecademy</w:t>
+      </w:r>
+      <w:proofErr w:type="spellEnd"/>
+      <w:r>
+        <w:rPr>
+          <w:lang w:val="en-US"/>
+        </w:rPr>
+        <w:t xml:space="preserve"> </w:t>
+      </w:r>
+      <w:proofErr w:type="gramStart"/>
+      <w:r>
+        <w:rPr>
+          <w:lang w:val="en-US"/>
+        </w:rPr>
+        <w:t>logins</w:t>
+      </w:r>
+      <w:proofErr w:type="gramEnd"/>
+      <w:r>
+        <w:rPr>
+          <w:lang w:val="en-US"/>
+        </w:rPr>
+        <w:t xml:space="preserve"> they could occupy a </w:t>
+      </w:r>
+      <w:r>
+        <w:rPr>
+          <w:b/>
+          <w:bCs/>
+          <w:lang w:val="en-US"/>
+        </w:rPr>
+        <w:t xml:space="preserve">typo-squatting </w:t>
+      </w:r>
+      <w:r>
+        <w:rPr>
+          <w:lang w:val="en-US"/>
+        </w:rPr>
+        <w:t xml:space="preserve">domain like </w:t>
+      </w:r>
+      <w:r>
+        <w:rPr>
+          <w:i/>
+          <w:iCs/>
+          <w:lang w:val="en-US"/>
+        </w:rPr>
+        <w:t xml:space="preserve">codecademy.cm </w:t>
+      </w:r>
+      <w:r>
+        <w:rPr>
+          <w:lang w:val="en-US"/>
+        </w:rPr>
+        <w:t xml:space="preserve">or </w:t>
+      </w:r>
+      <w:r>
+        <w:rPr>
+          <w:i/>
+          <w:iCs/>
+          <w:lang w:val="en-US"/>
+        </w:rPr>
+        <w:t xml:space="preserve">codeoademy.com </w:t>
+      </w:r>
+      <w:r>
+        <w:rPr>
+          <w:lang w:val="en-US"/>
+        </w:rPr>
+        <w:t xml:space="preserve">in the hopes that a user would accidentally type in the wrong domain. A malicious actor could also disguise their domain with a link shortener like </w:t>
+      </w:r>
+      <w:proofErr w:type="spellStart"/>
+      <w:r>
+        <w:rPr>
+          <w:b/>
+          <w:bCs/>
+          <w:lang w:val="en-US"/>
+        </w:rPr>
+        <w:t>bitly</w:t>
+      </w:r>
+      <w:proofErr w:type="spellEnd"/>
+      <w:r>
+        <w:rPr>
+          <w:b/>
+          <w:bCs/>
+          <w:lang w:val="en-US"/>
+        </w:rPr>
+        <w:t xml:space="preserve"> </w:t>
+      </w:r>
+      <w:r>
+        <w:rPr>
+          <w:lang w:val="en-US"/>
+        </w:rPr>
+        <w:t xml:space="preserve">to get someone to click through a disguised domain. </w:t>
+      </w:r>
+    </w:p>
+    <w:p>
+      <w:pPr>
+        <w:rPr>
+          <w:lang w:val="en-US"/>
+        </w:rPr>
+      </w:pPr>
+    </w:p>
+    <w:p>
+      <w:pPr>
+        <w:rPr>
+          <w:lang w:val="en-US"/>
+        </w:rPr>
+      </w:pPr>
+      <w:r>
+        <w:rPr>
+          <w:lang w:val="en-US"/>
+        </w:rPr>
+        <w:t xml:space="preserve">When someone lands on a fake page, they think it’s the real webpage. When they enter their username “admin” and password “password” and log in, that </w:t>
+      </w:r>
+      <w:proofErr w:type="spellStart"/>
+      <w:r>
+        <w:rPr>
+          <w:lang w:val="en-US"/>
+        </w:rPr>
+        <w:t>logint</w:t>
+      </w:r>
+      <w:proofErr w:type="spellEnd"/>
+      <w:r>
+        <w:rPr>
+          <w:lang w:val="en-US"/>
+        </w:rPr>
+        <w:t xml:space="preserve"> information gets sent to our backend (they are giving a fake webpage of the original </w:t>
+      </w:r>
+      <w:proofErr w:type="spellStart"/>
+      <w:r>
+        <w:rPr>
+          <w:lang w:val="en-US"/>
+        </w:rPr>
+        <w:t>codecademy</w:t>
+      </w:r>
+      <w:proofErr w:type="spellEnd"/>
+      <w:r>
+        <w:rPr>
+          <w:lang w:val="en-US"/>
+        </w:rPr>
+        <w:t xml:space="preserve"> webpage as an example). </w:t>
+      </w:r>
+    </w:p>
+    <w:p>
+      <w:pPr>
+        <w:rPr>
+          <w:lang w:val="en-US"/>
+        </w:rPr>
+      </w:pPr>
+    </w:p>
+    <w:p>
+      <w:pPr>
+        <w:rPr>
+          <w:lang w:val="en-US"/>
+        </w:rPr>
+      </w:pPr>
+      <w:r>
+        <w:rPr>
+          <w:lang w:val="en-US"/>
+        </w:rPr>
+        <w:drawing>
+          <wp:inline distT="0" distB="0" distL="0" distR="0" wp14:anchorId="20820988" wp14:editId="028733FD">
+            <wp:extent cx="5943600" cy="1338580"/>
+            <wp:effectExtent l="0" t="0" r="0" b="0"/>
+            <wp:docPr id="416862059" name="Imagen 1" descr="Texto&#10;&#10;Descripción generada automáticamente"/>
+            <wp:cNvGraphicFramePr>
+              <a:graphicFrameLocks xmlns:a="http://schemas.openxmlformats.org/drawingml/2006/main" noChangeAspect="1"/>
+            </wp:cNvGraphicFramePr>
+            <a:graphic xmlns:a="http://schemas.openxmlformats.org/drawingml/2006/main">
+              <a:graphicData uri="http://schemas.openxmlformats.org/drawingml/2006/picture">
+                <pic:pic xmlns:pic="http://schemas.openxmlformats.org/drawingml/2006/picture">
+                  <pic:nvPicPr>
+                    <pic:cNvPr id="416862059" name="Imagen 1" descr="Texto&#10;&#10;Descripción generada automáticamente"/>
+                    <pic:cNvPicPr/>
+                  </pic:nvPicPr>
+                  <pic:blipFill>
+                    <a:blip r:embed="rId11"/>
+                    <a:stretch>
+                      <a:fillRect/>
+                    </a:stretch>
+                  </pic:blipFill>
+                  <pic:spPr>
+                    <a:xfrm>
+                      <a:off x="0" y="0"/>
+                      <a:ext cx="5943600" cy="1338580"/>
+                    </a:xfrm>
+                    <a:prstGeom prst="rect">
+                      <a:avLst/>
+                    </a:prstGeom>
+                  </pic:spPr>
+                </pic:pic>
+              </a:graphicData>
+            </a:graphic>
+          </wp:inline>
+        </w:drawing>
+      </w:r>
+    </w:p>
+    <w:p>
+      <w:pPr>
+        <w:rPr>
+          <w:lang w:val="en-US"/>
+        </w:rPr>
+      </w:pPr>
+    </w:p>
+    <w:p>
+      <w:pPr>
+        <w:rPr>
+          <w:lang w:val="en-US"/>
+        </w:rPr>
+      </w:pPr>
+      <w:r>
+        <w:rPr>
+          <w:lang w:val="en-US"/>
+        </w:rPr>
+        <w:t xml:space="preserve">Because we can program the “Log in” button to redirect to the real </w:t>
+      </w:r>
+      <w:proofErr w:type="spellStart"/>
+      <w:r>
+        <w:rPr>
+          <w:lang w:val="en-US"/>
+        </w:rPr>
+        <w:t>Codecademy</w:t>
+      </w:r>
+      <w:proofErr w:type="spellEnd"/>
+      <w:r>
+        <w:rPr>
+          <w:lang w:val="en-US"/>
+        </w:rPr>
+        <w:t xml:space="preserve"> page, unless a potential victim had looked at the domain and notices that something was oof, they would have had no indication that the page just sent their information to us. This is one potential way that an attacker can use a website to trick someone into handing over their credentials. </w:t>
+      </w:r>
+    </w:p>
+    <w:p>
+      <w:pPr>
+        <w:rPr>
+          <w:lang w:val="en-US"/>
+        </w:rPr>
+      </w:pPr>
+      <w:r>
+        <w:rPr>
+          <w:lang w:val="en-US"/>
+        </w:rPr>
+        <w:lastRenderedPageBreak/>
+        <w:drawing>
+          <wp:inline distT="0" distB="0" distL="0" distR="0" wp14:anchorId="1779823E" wp14:editId="3335E246">
+            <wp:extent cx="5943600" cy="2948305"/>
+            <wp:effectExtent l="0" t="0" r="0" b="4445"/>
+            <wp:docPr id="1136276851" name="Imagen 1" descr="Captura de pantalla de un celular&#10;&#10;Descripción generada automáticamente"/>
+            <wp:cNvGraphicFramePr>
+              <a:graphicFrameLocks xmlns:a="http://schemas.openxmlformats.org/drawingml/2006/main" noChangeAspect="1"/>
+            </wp:cNvGraphicFramePr>
+            <a:graphic xmlns:a="http://schemas.openxmlformats.org/drawingml/2006/main">
+              <a:graphicData uri="http://schemas.openxmlformats.org/drawingml/2006/picture">
+                <pic:pic xmlns:pic="http://schemas.openxmlformats.org/drawingml/2006/picture">
+                  <pic:nvPicPr>
+                    <pic:cNvPr id="1136276851" name="Imagen 1" descr="Captura de pantalla de un celular&#10;&#10;Descripción generada automáticamente"/>
+                    <pic:cNvPicPr/>
+                  </pic:nvPicPr>
+                  <pic:blipFill>
+                    <a:blip r:embed="rId12"/>
+                    <a:stretch>
+                      <a:fillRect/>
+                    </a:stretch>
+                  </pic:blipFill>
+                  <pic:spPr>
+                    <a:xfrm>
+                      <a:off x="0" y="0"/>
+                      <a:ext cx="5943600" cy="2948305"/>
+                    </a:xfrm>
+                    <a:prstGeom prst="rect">
+                      <a:avLst/>
+                    </a:prstGeom>
+                  </pic:spPr>
+                </pic:pic>
+              </a:graphicData>
+            </a:graphic>
+          </wp:inline>
+        </w:drawing>
+      </w:r>
+    </w:p>
+    <w:p>
+      <w:pPr>
+        <w:rPr>
+          <w:lang w:val="en-US"/>
+        </w:rPr>
+      </w:pPr>
+    </w:p>
+    <w:p>
+      <w:pPr>
+        <w:rPr>
+          <w:b/>
+          <w:bCs/>
+          <w:lang w:val="en-US"/>
+        </w:rPr>
+      </w:pPr>
+    </w:p>
+    <w:p>
+      <w:pPr>
+        <w:rPr>
+          <w:b/>
+          <w:bCs/>
+          <w:lang w:val="en-US"/>
+        </w:rPr>
+      </w:pPr>
+      <w:r>
+        <w:rPr>
+          <w:b/>
+          <w:bCs/>
+          <w:lang w:val="en-US"/>
+        </w:rPr>
+        <w:t>DETECTION TECHNIQUES</w:t>
+      </w:r>
+    </w:p>
+    <w:p>
+      <w:pPr>
+        <w:rPr>
+          <w:b/>
+          <w:bCs/>
+          <w:lang w:val="en-US"/>
+        </w:rPr>
+      </w:pPr>
+    </w:p>
+    <w:p>
+      <w:pPr>
+        <w:rPr>
+          <w:lang w:val="en-US"/>
+        </w:rPr>
+      </w:pPr>
+      <w:r>
+        <w:rPr>
+          <w:lang w:val="en-US"/>
+        </w:rPr>
+        <w:t>Below are three examples of phishing</w:t>
+      </w:r>
+      <w:r>
+        <w:rPr>
+          <w:lang w:val="en-US"/>
+        </w:rPr>
+        <w:t>. Can you spot the indications on each that it isn´t legitimate?</w:t>
+      </w:r>
+    </w:p>
+    <w:p>
+      <w:pPr>
+        <w:rPr>
+          <w:lang w:val="en-US"/>
+        </w:rPr>
+      </w:pPr>
+    </w:p>
+    <w:p>
+      <w:pPr>
+        <w:rPr>
+          <w:b/>
+          <w:bCs/>
+          <w:lang w:val="en-US"/>
+        </w:rPr>
+      </w:pPr>
+      <w:r>
+        <w:rPr>
+          <w:b/>
+          <w:bCs/>
+          <w:lang w:val="en-US"/>
+        </w:rPr>
+        <w:t>Example one</w:t>
+      </w:r>
+    </w:p>
+    <w:p>
+      <w:pPr>
+        <w:rPr>
+          <w:b/>
+          <w:bCs/>
+          <w:lang w:val="en-US"/>
+        </w:rPr>
+      </w:pPr>
+    </w:p>
+    <w:p>
+      <w:pPr>
+        <w:rPr>
+          <w:lang w:val="en-US"/>
+        </w:rPr>
+      </w:pPr>
+      <w:r>
+        <w:rPr>
+          <w:lang w:val="en-US"/>
+        </w:rPr>
+        <w:drawing>
+          <wp:inline distT="0" distB="0" distL="0" distR="0" wp14:anchorId="44CC77AA" wp14:editId="268EED81">
+            <wp:extent cx="3671782" cy="3250906"/>
+            <wp:effectExtent l="0" t="0" r="5080" b="6985"/>
+            <wp:docPr id="1805973634" name="Imagen 1" descr="Interfaz de usuario gráfica, Texto, Aplicación&#10;&#10;Descripción generada automáticamente"/>
+            <wp:cNvGraphicFramePr>
+              <a:graphicFrameLocks xmlns:a="http://schemas.openxmlformats.org/drawingml/2006/main" noChangeAspect="1"/>
+            </wp:cNvGraphicFramePr>
+            <a:graphic xmlns:a="http://schemas.openxmlformats.org/drawingml/2006/main">
+              <a:graphicData uri="http://schemas.openxmlformats.org/drawingml/2006/picture">
+                <pic:pic xmlns:pic="http://schemas.openxmlformats.org/drawingml/2006/picture">
+                  <pic:nvPicPr>
+                    <pic:cNvPr id="1805973634" name="Imagen 1" descr="Interfaz de usuario gráfica, Texto, Aplicación&#10;&#10;Descripción generada automáticamente"/>
+                    <pic:cNvPicPr/>
+                  </pic:nvPicPr>
+                  <pic:blipFill>
+                    <a:blip r:embed="rId13"/>
+                    <a:stretch>
+                      <a:fillRect/>
+                    </a:stretch>
+                  </pic:blipFill>
+                  <pic:spPr>
+                    <a:xfrm>
+                      <a:off x="0" y="0"/>
+                      <a:ext cx="3686625" cy="3264047"/>
+                    </a:xfrm>
+                    <a:prstGeom prst="rect">
+                      <a:avLst/>
+                    </a:prstGeom>
+                  </pic:spPr>
+                </pic:pic>
+              </a:graphicData>
+            </a:graphic>
+          </wp:inline>
+        </w:drawing>
+      </w:r>
+    </w:p>
+    <w:p>
+      <w:pPr>
+        <w:rPr>
+          <w:lang w:val="en-US"/>
+        </w:rPr>
+      </w:pPr>
+    </w:p>
+    <w:p>
+      <w:pPr>
+        <w:rPr>
+          <w:lang w:val="en-US"/>
+        </w:rPr>
+      </w:pPr>
+      <w:r>
+        <w:rPr>
+          <w:lang w:val="en-US"/>
+        </w:rPr>
+        <w:lastRenderedPageBreak/>
+        <w:t xml:space="preserve">Giveaway: the sender is </w:t>
+      </w:r>
+      <w:hyperlink r:id="rId14" w:history="1">
+        <w:r>
+          <w:rPr>
+            <w:rStyle w:val="Hipervnculo"/>
+            <w:lang w:val="en-US"/>
+          </w:rPr>
+          <w:t>paypal.accounts@gmail.com</w:t>
+        </w:r>
+      </w:hyperlink>
+      <w:r>
+        <w:rPr>
+          <w:lang w:val="en-US"/>
+        </w:rPr>
+        <w:t xml:space="preserve">. Remember, </w:t>
+      </w:r>
+      <w:r>
+        <w:rPr>
+          <w:b/>
+          <w:bCs/>
+          <w:lang w:val="en-US"/>
+        </w:rPr>
+        <w:t xml:space="preserve">anybody can register a @gmail.com address. </w:t>
+      </w:r>
+      <w:r>
+        <w:rPr>
+          <w:lang w:val="en-US"/>
+        </w:rPr>
+        <w:t xml:space="preserve">The real PayPal will always use a business domain: @paypal.com. </w:t>
+      </w:r>
+    </w:p>
+    <w:p>
+      <w:pPr>
+        <w:rPr>
+          <w:lang w:val="en-US"/>
+        </w:rPr>
+      </w:pPr>
+    </w:p>
+    <w:p>
+      <w:pPr>
+        <w:rPr>
+          <w:b/>
+          <w:bCs/>
+          <w:lang w:val="en-US"/>
+        </w:rPr>
+      </w:pPr>
+      <w:r>
+        <w:rPr>
+          <w:b/>
+          <w:bCs/>
+          <w:lang w:val="en-US"/>
+        </w:rPr>
+        <w:t>Example Two</w:t>
+      </w:r>
+    </w:p>
+    <w:p>
+      <w:pPr>
+        <w:rPr>
+          <w:lang w:val="en-US"/>
+        </w:rPr>
+      </w:pPr>
+    </w:p>
+    <w:p>
+      <w:pPr>
+        <w:rPr>
+          <w:lang w:val="en-US"/>
+        </w:rPr>
+      </w:pPr>
+    </w:p>
+    <w:p>
+      <w:pPr>
+        <w:rPr>
+          <w:lang w:val="en-US"/>
+        </w:rPr>
+      </w:pPr>
+      <w:r>
+        <w:rPr>
+          <w:lang w:val="en-US"/>
+        </w:rPr>
+        <w:drawing>
+          <wp:inline distT="0" distB="0" distL="0" distR="0" wp14:anchorId="25EF974F" wp14:editId="767FEFF2">
+            <wp:extent cx="5943600" cy="3101975"/>
+            <wp:effectExtent l="0" t="0" r="0" b="3175"/>
+            <wp:docPr id="435108689" name="Imagen 1" descr="Interfaz de usuario gráfica, Texto, Aplicación, Correo electrónico&#10;&#10;Descripción generada automáticamente"/>
+            <wp:cNvGraphicFramePr>
+              <a:graphicFrameLocks xmlns:a="http://schemas.openxmlformats.org/drawingml/2006/main" noChangeAspect="1"/>
+            </wp:cNvGraphicFramePr>
+            <a:graphic xmlns:a="http://schemas.openxmlformats.org/drawingml/2006/main">
+              <a:graphicData uri="http://schemas.openxmlformats.org/drawingml/2006/picture">
+                <pic:pic xmlns:pic="http://schemas.openxmlformats.org/drawingml/2006/picture">
+                  <pic:nvPicPr>
+                    <pic:cNvPr id="435108689" name="Imagen 1" descr="Interfaz de usuario gráfica, Texto, Aplicación, Correo electrónico&#10;&#10;Descripción generada automáticamente"/>
+                    <pic:cNvPicPr/>
+                  </pic:nvPicPr>
+                  <pic:blipFill>
+                    <a:blip r:embed="rId15"/>
+                    <a:stretch>
+                      <a:fillRect/>
+                    </a:stretch>
+                  </pic:blipFill>
+                  <pic:spPr>
+                    <a:xfrm>
+                      <a:off x="0" y="0"/>
+                      <a:ext cx="5943600" cy="3101975"/>
+                    </a:xfrm>
+                    <a:prstGeom prst="rect">
+                      <a:avLst/>
+                    </a:prstGeom>
+                  </pic:spPr>
+                </pic:pic>
+              </a:graphicData>
+            </a:graphic>
+          </wp:inline>
+        </w:drawing>
+      </w:r>
+    </w:p>
+    <w:p>
+      <w:pPr>
+        <w:rPr>
+          <w:lang w:val="en-US"/>
+        </w:rPr>
+      </w:pPr>
+    </w:p>
+    <w:p>
+      <w:pPr>
+        <w:rPr>
+          <w:lang w:val="en-US"/>
+        </w:rPr>
+      </w:pPr>
+      <w:r>
+        <w:rPr>
+          <w:lang w:val="en-US"/>
+        </w:rPr>
+        <w:t xml:space="preserve">This is also a </w:t>
+      </w:r>
+      <w:r>
+        <w:rPr>
+          <w:lang w:val="en-US"/>
+        </w:rPr>
+        <w:t>convincing</w:t>
+      </w:r>
+      <w:r>
+        <w:rPr>
+          <w:lang w:val="en-US"/>
+        </w:rPr>
+        <w:t xml:space="preserve"> email, especially if Tom Atwood is in your contacts. </w:t>
+      </w:r>
+      <w:r>
+        <w:rPr>
+          <w:lang w:val="en-US"/>
+        </w:rPr>
+        <w:t xml:space="preserve">In fact, once an attacker compromises an email address, they can use it to distribute more phishing emails to the people in the victim’s contacts list, utilizing </w:t>
+      </w:r>
+      <w:r>
+        <w:rPr>
+          <w:b/>
+          <w:bCs/>
+          <w:lang w:val="en-US"/>
+        </w:rPr>
+        <w:t xml:space="preserve">email spoofing </w:t>
+      </w:r>
+      <w:r>
+        <w:rPr>
+          <w:lang w:val="en-US"/>
+        </w:rPr>
+        <w:t xml:space="preserve">to make the emails appear to come from known contacts. </w:t>
+      </w:r>
+      <w:r>
+        <w:rPr>
+          <w:lang w:val="en-US"/>
+        </w:rPr>
+        <w:t>The fact that the attacker addresses the victim by name would also make this an example of spear phishing (</w:t>
+      </w:r>
+      <w:r>
+        <w:rPr>
+          <w:lang w:val="en-US"/>
+        </w:rPr>
+        <w:t xml:space="preserve">hackers focused on </w:t>
+      </w:r>
+      <w:proofErr w:type="gramStart"/>
+      <w:r>
+        <w:rPr>
+          <w:lang w:val="en-US"/>
+        </w:rPr>
+        <w:t>an</w:t>
+      </w:r>
+      <w:proofErr w:type="gramEnd"/>
+      <w:r>
+        <w:rPr>
+          <w:lang w:val="en-US"/>
+        </w:rPr>
+        <w:t xml:space="preserve"> specific individual). </w:t>
+      </w:r>
+      <w:r>
+        <w:rPr>
+          <w:b/>
+          <w:bCs/>
+          <w:lang w:val="en-US"/>
+        </w:rPr>
+        <w:t xml:space="preserve">The giveaway: </w:t>
+      </w:r>
+      <w:r>
+        <w:rPr>
+          <w:b/>
+          <w:bCs/>
+          <w:lang w:val="en-US"/>
+        </w:rPr>
+        <w:t xml:space="preserve">Take a closer look at that URL – the second “g” in “google” is really a “d”. </w:t>
+      </w:r>
+      <w:r>
+        <w:rPr>
+          <w:lang w:val="en-US"/>
+        </w:rPr>
+        <w:t xml:space="preserve">This means that the link is probably taking you to a malicious fake website which </w:t>
+      </w:r>
+      <w:r>
+        <w:rPr>
+          <w:lang w:val="en-US"/>
+        </w:rPr>
+        <w:t xml:space="preserve">will ask you to log in to Google Drive and steal your credentials. </w:t>
+      </w:r>
+    </w:p>
+    <w:p>
+      <w:pPr>
+        <w:rPr>
+          <w:lang w:val="en-US"/>
+        </w:rPr>
+      </w:pPr>
+    </w:p>
+    <w:p>
+      <w:pPr>
+        <w:rPr>
+          <w:b/>
+          <w:bCs/>
+          <w:lang w:val="en-US"/>
+        </w:rPr>
+      </w:pPr>
+      <w:r>
+        <w:rPr>
+          <w:b/>
+          <w:bCs/>
+          <w:lang w:val="en-US"/>
+        </w:rPr>
+        <w:t xml:space="preserve">Example Three </w:t>
+      </w:r>
+    </w:p>
+    <w:p>
+      <w:pPr>
+        <w:rPr>
+          <w:b/>
+          <w:bCs/>
+          <w:lang w:val="en-US"/>
+        </w:rPr>
+      </w:pPr>
+    </w:p>
+    <w:p>
+      <w:pPr>
+        <w:rPr>
+          <w:b/>
+          <w:bCs/>
+          <w:lang w:val="en-US"/>
+        </w:rPr>
+      </w:pPr>
+      <w:r>
+        <w:rPr>
+          <w:b/>
+          <w:bCs/>
+          <w:lang w:val="en-US"/>
+        </w:rPr>
+        <w:lastRenderedPageBreak/>
+        <w:drawing>
+          <wp:inline distT="0" distB="0" distL="0" distR="0" wp14:anchorId="2EB09744" wp14:editId="07AFC661">
+            <wp:extent cx="5943600" cy="3086100"/>
+            <wp:effectExtent l="0" t="0" r="0" b="0"/>
+            <wp:docPr id="1095670199" name="Imagen 1" descr="Interfaz de usuario gráfica, Aplicación&#10;&#10;Descripción generada automáticamente"/>
+            <wp:cNvGraphicFramePr>
+              <a:graphicFrameLocks xmlns:a="http://schemas.openxmlformats.org/drawingml/2006/main" noChangeAspect="1"/>
+            </wp:cNvGraphicFramePr>
+            <a:graphic xmlns:a="http://schemas.openxmlformats.org/drawingml/2006/main">
+              <a:graphicData uri="http://schemas.openxmlformats.org/drawingml/2006/picture">
+                <pic:pic xmlns:pic="http://schemas.openxmlformats.org/drawingml/2006/picture">
+                  <pic:nvPicPr>
+                    <pic:cNvPr id="1095670199" name="Imagen 1" descr="Interfaz de usuario gráfica, Aplicación&#10;&#10;Descripción generada automáticamente"/>
+                    <pic:cNvPicPr/>
+                  </pic:nvPicPr>
+                  <pic:blipFill>
+                    <a:blip r:embed="rId16"/>
+                    <a:stretch>
+                      <a:fillRect/>
+                    </a:stretch>
+                  </pic:blipFill>
+                  <pic:spPr>
+                    <a:xfrm>
+                      <a:off x="0" y="0"/>
+                      <a:ext cx="5943600" cy="3086100"/>
+                    </a:xfrm>
+                    <a:prstGeom prst="rect">
+                      <a:avLst/>
+                    </a:prstGeom>
+                  </pic:spPr>
+                </pic:pic>
+              </a:graphicData>
+            </a:graphic>
+          </wp:inline>
+        </w:drawing>
+      </w:r>
+    </w:p>
+    <w:p>
+      <w:pPr>
+        <w:rPr>
+          <w:b/>
+          <w:bCs/>
+          <w:lang w:val="en-US"/>
+        </w:rPr>
+      </w:pPr>
+    </w:p>
+    <w:p>
+      <w:pPr>
+        <w:rPr>
+          <w:lang w:val="en-US"/>
+        </w:rPr>
+      </w:pPr>
+      <w:r>
+        <w:rPr>
+          <w:b/>
+          <w:bCs/>
+          <w:lang w:val="en-US"/>
+        </w:rPr>
+        <w:t xml:space="preserve">Two things are a bit off. Firstly, all official U.S. government websites should have a .gov domain, not a .com, and secondly, have you ever seen a username and a password field without an option for “forgot password?” </w:t>
+      </w:r>
+      <w:r>
+        <w:rPr>
+          <w:lang w:val="en-US"/>
+        </w:rPr>
+        <w:t xml:space="preserve">Looking at the domain will probably provide the best information but paying attention to small details such as missing or malfunctioning buttons, and grammar or punctuation mistakes, are key in identifying phishing pages. </w:t>
+      </w:r>
+    </w:p>
+    <w:p>
+      <w:pPr>
+        <w:rPr>
+          <w:lang w:val="en-US"/>
+        </w:rPr>
+      </w:pPr>
+    </w:p>
+    <w:p>
+      <w:pPr>
+        <w:rPr>
+          <w:lang w:val="en-US"/>
+        </w:rPr>
+      </w:pPr>
+      <w:r>
+        <w:rPr>
+          <w:lang w:val="en-US"/>
+        </w:rPr>
+        <w:lastRenderedPageBreak/>
+        <w:drawing>
+          <wp:inline distT="0" distB="0" distL="0" distR="0" wp14:anchorId="3B60F96D" wp14:editId="2163BAA3">
+            <wp:extent cx="5943600" cy="4496435"/>
+            <wp:effectExtent l="0" t="0" r="0" b="0"/>
+            <wp:docPr id="1417016000" name="Imagen 1" descr="Interfaz de usuario gráfica, Texto, Sitio web&#10;&#10;Descripción generada automáticamente"/>
+            <wp:cNvGraphicFramePr>
+              <a:graphicFrameLocks xmlns:a="http://schemas.openxmlformats.org/drawingml/2006/main" noChangeAspect="1"/>
+            </wp:cNvGraphicFramePr>
+            <a:graphic xmlns:a="http://schemas.openxmlformats.org/drawingml/2006/main">
+              <a:graphicData uri="http://schemas.openxmlformats.org/drawingml/2006/picture">
+                <pic:pic xmlns:pic="http://schemas.openxmlformats.org/drawingml/2006/picture">
+                  <pic:nvPicPr>
+                    <pic:cNvPr id="1417016000" name="Imagen 1" descr="Interfaz de usuario gráfica, Texto, Sitio web&#10;&#10;Descripción generada automáticamente"/>
+                    <pic:cNvPicPr/>
+                  </pic:nvPicPr>
+                  <pic:blipFill>
+                    <a:blip r:embed="rId17"/>
+                    <a:stretch>
+                      <a:fillRect/>
+                    </a:stretch>
+                  </pic:blipFill>
+                  <pic:spPr>
+                    <a:xfrm>
+                      <a:off x="0" y="0"/>
+                      <a:ext cx="5943600" cy="4496435"/>
+                    </a:xfrm>
+                    <a:prstGeom prst="rect">
+                      <a:avLst/>
+                    </a:prstGeom>
+                  </pic:spPr>
+                </pic:pic>
+              </a:graphicData>
+            </a:graphic>
+          </wp:inline>
+        </w:drawing>
+      </w:r>
+    </w:p>
+    <w:p>
+      <w:pPr>
+        <w:rPr>
+          <w:lang w:val="en-US"/>
+        </w:rPr>
+      </w:pPr>
+      <w:r>
+        <w:rPr>
+          <w:lang w:val="en-US"/>
+        </w:rPr>
+        <w:t xml:space="preserve"> </w:t>
+      </w:r>
     </w:p>
     <w:sectPr>
       <w:pgSz w:w="12240" w:h="15840"/>
@@ -666,7 +2158,7 @@
         <w:kern w:val="2"/>
         <w:sz w:val="24"/>
         <w:szCs w:val="24"/>
-        <w:lang w:val="en-EC" w:eastAsia="en-US" w:bidi="ar-SA"/>
+        <w:lang w:eastAsia="en-US" w:bidi="ar-SA"/>
         <w14:ligatures w14:val="standardContextual"/>
       </w:rPr>
     </w:rPrDefault>
@@ -1054,13 +2546,13 @@
     <w:name w:val="Normal"/>
     <w:qFormat/>
   </w:style>
-  <w:style w:type="character" w:default="1" w:styleId="DefaultParagraphFont">
+  <w:style w:type="character" w:default="1" w:styleId="Fuentedeprrafopredeter">
     <w:name w:val="Default Paragraph Font"/>
     <w:uiPriority w:val="1"/>
     <w:semiHidden/>
     <w:unhideWhenUsed/>
   </w:style>
-  <w:style w:type="table" w:default="1" w:styleId="TableNormal">
+  <w:style w:type="table" w:default="1" w:styleId="Tablanormal">
     <w:name w:val="Normal Table"/>
     <w:uiPriority w:val="99"/>
     <w:semiHidden/>
@@ -1075,13 +2567,13 @@
       </w:tblCellMar>
     </w:tblPr>
   </w:style>
-  <w:style w:type="numbering" w:default="1" w:styleId="NoList">
+  <w:style w:type="numbering" w:default="1" w:styleId="Sinlista">
     <w:name w:val="No List"/>
     <w:uiPriority w:val="99"/>
     <w:semiHidden/>
     <w:unhideWhenUsed/>
   </w:style>
-  <w:style w:type="paragraph" w:styleId="ListParagraph">
+  <w:style w:type="paragraph" w:styleId="Prrafodelista">
     <w:name w:val="List Paragraph"/>
     <w:basedOn w:val="Normal"/>
     <w:uiPriority w:val="34"/>
@@ -1091,6 +2583,29 @@
       <w:ind w:left="720"/>
       <w:contextualSpacing/>
     </w:pPr>
+  </w:style>
+  <w:style w:type="character" w:styleId="Hipervnculo">
+    <w:name w:val="Hyperlink"/>
+    <w:basedOn w:val="Fuentedeprrafopredeter"/>
+    <w:uiPriority w:val="99"/>
+    <w:unhideWhenUsed/>
+    <w:rsid w:val="00994015"/>
+    <w:rPr>
+      <w:color w:val="0563C1" w:themeColor="hyperlink"/>
+      <w:u w:val="single"/>
+    </w:rPr>
+  </w:style>
+  <w:style w:type="character" w:styleId="Mencinsinresolver">
+    <w:name w:val="Unresolved Mention"/>
+    <w:basedOn w:val="Fuentedeprrafopredeter"/>
+    <w:uiPriority w:val="99"/>
+    <w:semiHidden/>
+    <w:unhideWhenUsed/>
+    <w:rsid w:val="00994015"/>
+    <w:rPr>
+      <w:color w:val="605E5C"/>
+      <w:shd w:val="clear" w:color="auto" w:fill="E1DFDD"/>
+    </w:rPr>
   </w:style>
 </w:styles>
 </file>

</xml_diff>